<commit_message>
WalmartSmokeTestSolution: Duplicate solution is removed
</commit_message>
<xml_diff>
--- a/Smoke Tests.docx
+++ b/Smoke Tests.docx
@@ -16,8 +16,13 @@
         </w:numPr>
       </w:pPr>
       <w:r>
-        <w:t>End to end for payment system including adding items incart</w:t>
-      </w:r>
+        <w:t xml:space="preserve">End to end for payment system including adding items </w:t>
+      </w:r>
+      <w:proofErr w:type="spellStart"/>
+      <w:r>
+        <w:t>incart</w:t>
+      </w:r>
+      <w:proofErr w:type="spellEnd"/>
     </w:p>
     <w:p>
       <w:pPr>
@@ -42,8 +47,6 @@
       <w:r>
         <w:t>Remove the items from cart</w:t>
       </w:r>
-      <w:bookmarkStart w:id="0" w:name="_GoBack"/>
-      <w:bookmarkEnd w:id="0"/>
     </w:p>
     <w:p>
       <w:pPr>
@@ -86,12 +89,916 @@
         <w:pStyle w:val="ListParagraph"/>
       </w:pPr>
       <w:r>
-        <w:t>Ex: Goto Automotives&gt; Expand Price &gt; Select range 5$ to 10$</w:t>
-      </w:r>
-    </w:p>
+        <w:t xml:space="preserve">Ex: </w:t>
+      </w:r>
+      <w:proofErr w:type="spellStart"/>
+      <w:r>
+        <w:t>Goto</w:t>
+      </w:r>
+      <w:proofErr w:type="spellEnd"/>
+      <w:r>
+        <w:t xml:space="preserve"> </w:t>
+      </w:r>
+      <w:proofErr w:type="spellStart"/>
+      <w:r>
+        <w:t>Automotives</w:t>
+      </w:r>
+      <w:proofErr w:type="spellEnd"/>
+      <w:r>
+        <w:t>&gt; Expand Price &gt; Select range 5$ to 10$</w:t>
+      </w:r>
+    </w:p>
+    <w:p>
+      <w:pPr>
+        <w:pStyle w:val="ListParagraph"/>
+      </w:pPr>
+    </w:p>
+    <w:p>
+      <w:pPr>
+        <w:pStyle w:val="ListParagraph"/>
+      </w:pPr>
+    </w:p>
+    <w:p>
+      <w:pPr>
+        <w:pStyle w:val="ListParagraph"/>
+      </w:pPr>
+    </w:p>
+    <w:p>
+      <w:pPr>
+        <w:pStyle w:val="ListParagraph"/>
+        <w:ind w:left="0"/>
+      </w:pPr>
+      <w:r>
+        <w:t>Problem: Design a robust framework to automate test cases for Walmart.ca and validate a successful delivery to production</w:t>
+      </w:r>
+    </w:p>
+    <w:p>
+      <w:pPr>
+        <w:pStyle w:val="ListParagraph"/>
+        <w:ind w:left="0"/>
+      </w:pPr>
+    </w:p>
+    <w:p>
+      <w:pPr>
+        <w:pStyle w:val="ListParagraph"/>
+        <w:ind w:left="0"/>
+      </w:pPr>
+      <w:r>
+        <w:t xml:space="preserve">Approach: </w:t>
+      </w:r>
+      <w:r>
+        <w:t xml:space="preserve">The idea is to separate the logic from page objects. For this purpose </w:t>
+      </w:r>
+      <w:proofErr w:type="spellStart"/>
+      <w:r>
+        <w:rPr>
+          <w:b/>
+        </w:rPr>
+        <w:t>WalmartSmokeTest</w:t>
+      </w:r>
+      <w:proofErr w:type="spellEnd"/>
+      <w:r>
+        <w:t xml:space="preserve"> Solution </w:t>
+      </w:r>
+      <w:r>
+        <w:t>has</w:t>
+      </w:r>
+      <w:r>
+        <w:t xml:space="preserve"> 2 projects </w:t>
+      </w:r>
+      <w:proofErr w:type="spellStart"/>
+      <w:r>
+        <w:rPr>
+          <w:b/>
+        </w:rPr>
+        <w:t>Walmart.Framework</w:t>
+      </w:r>
+      <w:proofErr w:type="spellEnd"/>
+      <w:r>
+        <w:t xml:space="preserve"> and </w:t>
+      </w:r>
+      <w:proofErr w:type="spellStart"/>
+      <w:r>
+        <w:rPr>
+          <w:b/>
+        </w:rPr>
+        <w:t>Walmart.Testss</w:t>
+      </w:r>
+      <w:proofErr w:type="spellEnd"/>
+    </w:p>
+    <w:p>
+      <w:pPr>
+        <w:pStyle w:val="ListParagraph"/>
+        <w:ind w:left="0"/>
+      </w:pPr>
+    </w:p>
+    <w:p>
+      <w:pPr>
+        <w:pStyle w:val="ListParagraph"/>
+        <w:numPr>
+          <w:ilvl w:val="0"/>
+          <w:numId w:val="2"/>
+        </w:numPr>
+        <w:ind w:left="0"/>
+      </w:pPr>
+      <w:proofErr w:type="spellStart"/>
+      <w:r>
+        <w:rPr>
+          <w:b/>
+        </w:rPr>
+        <w:t>Watmart.Framework</w:t>
+      </w:r>
+      <w:proofErr w:type="spellEnd"/>
+      <w:r>
+        <w:t xml:space="preserve"> </w:t>
+      </w:r>
+      <w:r>
+        <w:t xml:space="preserve">project </w:t>
+      </w:r>
+      <w:r>
+        <w:t xml:space="preserve">contains Pages Folder to hold all the Page Object classes and locators in order to help identify a control on UI. The Page objects are created based on all the different webpages a user wants to navigate to for example: </w:t>
+      </w:r>
+      <w:proofErr w:type="spellStart"/>
+      <w:r>
+        <w:t>SearchPage.cs</w:t>
+      </w:r>
+      <w:proofErr w:type="spellEnd"/>
+      <w:r>
+        <w:t xml:space="preserve">, </w:t>
+      </w:r>
+      <w:proofErr w:type="spellStart"/>
+      <w:r>
+        <w:t>CheckoutPage.cs</w:t>
+      </w:r>
+      <w:proofErr w:type="spellEnd"/>
+      <w:r>
+        <w:t>. T</w:t>
+      </w:r>
+      <w:r>
+        <w:t>hese page objects classes contain methods to locate various objects like button or text editors etc.</w:t>
+      </w:r>
+    </w:p>
+    <w:p>
+      <w:pPr>
+        <w:pStyle w:val="ListParagraph"/>
+        <w:ind w:left="0"/>
+      </w:pPr>
+    </w:p>
+    <w:p>
+      <w:pPr>
+        <w:pStyle w:val="ListParagraph"/>
+        <w:ind w:left="0"/>
+      </w:pPr>
+      <w:r>
+        <w:rPr>
+          <w:b/>
+        </w:rPr>
+        <w:t>Control</w:t>
+      </w:r>
+      <w:r>
+        <w:t xml:space="preserve"> folder contain subfolders for defining global controls like tables, dropdown control, bento-controls , ASP Controls </w:t>
+      </w:r>
+      <w:proofErr w:type="spellStart"/>
+      <w:r>
+        <w:t>etc</w:t>
+      </w:r>
+      <w:proofErr w:type="spellEnd"/>
+    </w:p>
+    <w:p>
+      <w:pPr>
+        <w:pStyle w:val="ListParagraph"/>
+        <w:ind w:left="0"/>
+      </w:pPr>
+    </w:p>
+    <w:p>
+      <w:pPr>
+        <w:pStyle w:val="ListParagraph"/>
+        <w:ind w:left="0"/>
+      </w:pPr>
+      <w:proofErr w:type="spellStart"/>
+      <w:r>
+        <w:rPr>
+          <w:b/>
+        </w:rPr>
+        <w:t>Application.cs</w:t>
+      </w:r>
+      <w:proofErr w:type="spellEnd"/>
+      <w:r>
+        <w:t xml:space="preserve"> is a class which defines the behavior of the application .all the one time action are recommended to define here like Launch the application for the first time each test starts </w:t>
+      </w:r>
+      <w:r>
+        <w:t>executing</w:t>
+      </w:r>
+      <w:r>
+        <w:t xml:space="preserve">. </w:t>
+      </w:r>
+      <w:proofErr w:type="spellStart"/>
+      <w:r>
+        <w:t>TearDown</w:t>
+      </w:r>
+      <w:proofErr w:type="spellEnd"/>
+      <w:r>
+        <w:t xml:space="preserve"> actions or any other application level actions should be written in this class.</w:t>
+      </w:r>
+    </w:p>
+    <w:p>
+      <w:pPr>
+        <w:pStyle w:val="ListParagraph"/>
+        <w:ind w:left="0"/>
+        <w:rPr>
+          <w:rFonts w:ascii="Consolas" w:hAnsi="Consolas" w:cs="Consolas"/>
+          <w:color w:val="2B91AF"/>
+          <w:sz w:val="19"/>
+          <w:szCs w:val="19"/>
+        </w:rPr>
+      </w:pPr>
+    </w:p>
+    <w:p>
+      <w:pPr>
+        <w:pStyle w:val="ListParagraph"/>
+        <w:ind w:left="0"/>
+      </w:pPr>
+      <w:proofErr w:type="spellStart"/>
+      <w:r>
+        <w:rPr>
+          <w:b/>
+        </w:rPr>
+        <w:t>WalmartEnvConfig</w:t>
+      </w:r>
+      <w:r>
+        <w:rPr>
+          <w:b/>
+        </w:rPr>
+        <w:t>.cs</w:t>
+      </w:r>
+      <w:proofErr w:type="spellEnd"/>
+      <w:r>
+        <w:t xml:space="preserve"> </w:t>
+      </w:r>
+      <w:r>
+        <w:t xml:space="preserve">is created to read </w:t>
+      </w:r>
+      <w:proofErr w:type="spellStart"/>
+      <w:r>
+        <w:rPr>
+          <w:b/>
+        </w:rPr>
+        <w:t>App.config</w:t>
+      </w:r>
+      <w:proofErr w:type="spellEnd"/>
+      <w:r>
+        <w:t xml:space="preserve"> file from </w:t>
+      </w:r>
+      <w:proofErr w:type="spellStart"/>
+      <w:r>
+        <w:rPr>
+          <w:b/>
+        </w:rPr>
+        <w:t>Walmart.Testss.dll.config</w:t>
+      </w:r>
+      <w:proofErr w:type="spellEnd"/>
+      <w:r>
+        <w:rPr>
+          <w:b/>
+        </w:rPr>
+        <w:t xml:space="preserve"> </w:t>
+      </w:r>
+      <w:r>
+        <w:t>file</w:t>
+      </w:r>
+      <w:r>
+        <w:t xml:space="preserve"> (discussed later)</w:t>
+      </w:r>
+    </w:p>
+    <w:p>
+      <w:pPr>
+        <w:pStyle w:val="ListParagraph"/>
+        <w:ind w:left="0"/>
+      </w:pPr>
+    </w:p>
+    <w:p>
+      <w:pPr>
+        <w:pStyle w:val="ListParagraph"/>
+        <w:numPr>
+          <w:ilvl w:val="0"/>
+          <w:numId w:val="2"/>
+        </w:numPr>
+        <w:ind w:left="0"/>
+      </w:pPr>
+      <w:proofErr w:type="spellStart"/>
+      <w:r>
+        <w:t>Walmart.Testss</w:t>
+      </w:r>
+      <w:proofErr w:type="spellEnd"/>
+      <w:r>
+        <w:t xml:space="preserve"> project contains following files and folders</w:t>
+      </w:r>
+    </w:p>
+    <w:p>
+      <w:pPr>
+        <w:pStyle w:val="ListParagraph"/>
+        <w:numPr>
+          <w:ilvl w:val="0"/>
+          <w:numId w:val="3"/>
+        </w:numPr>
+      </w:pPr>
+      <w:proofErr w:type="spellStart"/>
+      <w:r>
+        <w:t>Scenarioes</w:t>
+      </w:r>
+      <w:proofErr w:type="spellEnd"/>
+      <w:r>
+        <w:t xml:space="preserve"> : This folder is created to separate different test cases based on the their navigation or scenario type</w:t>
+      </w:r>
+    </w:p>
+    <w:p>
+      <w:pPr>
+        <w:pStyle w:val="ListParagraph"/>
+        <w:ind w:left="1080"/>
+      </w:pPr>
+      <w:r>
+        <w:tab/>
+        <w:t xml:space="preserve">Example: </w:t>
+      </w:r>
+      <w:proofErr w:type="spellStart"/>
+      <w:r>
+        <w:t>SeachItems.cs</w:t>
+      </w:r>
+      <w:proofErr w:type="spellEnd"/>
+      <w:r>
+        <w:t xml:space="preserve"> class file in which the search item related script is written, is kept inside </w:t>
+      </w:r>
+      <w:proofErr w:type="spellStart"/>
+      <w:r>
+        <w:t>SeachItems</w:t>
+      </w:r>
+      <w:proofErr w:type="spellEnd"/>
+      <w:r>
+        <w:t xml:space="preserve"> Folder to enhance the readability and help engineer located the script easily</w:t>
+      </w:r>
+    </w:p>
+    <w:p>
+      <w:pPr>
+        <w:pStyle w:val="ListParagraph"/>
+        <w:numPr>
+          <w:ilvl w:val="0"/>
+          <w:numId w:val="3"/>
+        </w:numPr>
+      </w:pPr>
+      <w:proofErr w:type="spellStart"/>
+      <w:r>
+        <w:t>App.config</w:t>
+      </w:r>
+      <w:proofErr w:type="spellEnd"/>
+      <w:r>
+        <w:t xml:space="preserve">: this </w:t>
+      </w:r>
+      <w:proofErr w:type="spellStart"/>
+      <w:r>
+        <w:t>config</w:t>
+      </w:r>
+      <w:proofErr w:type="spellEnd"/>
+      <w:r>
+        <w:t xml:space="preserve"> file is created to define the environment variables required to execute the test script. For Example, the browser script should </w:t>
+      </w:r>
+      <w:proofErr w:type="gramStart"/>
+      <w:r>
+        <w:t>run ,</w:t>
+      </w:r>
+      <w:proofErr w:type="gramEnd"/>
+      <w:r>
+        <w:t xml:space="preserve"> timeout, username, password, connection string etc. </w:t>
+      </w:r>
+    </w:p>
+    <w:p>
+      <w:pPr>
+        <w:pStyle w:val="ListParagraph"/>
+        <w:numPr>
+          <w:ilvl w:val="0"/>
+          <w:numId w:val="3"/>
+        </w:numPr>
+      </w:pPr>
+      <w:proofErr w:type="spellStart"/>
+      <w:proofErr w:type="gramStart"/>
+      <w:r>
+        <w:t>Addins</w:t>
+      </w:r>
+      <w:proofErr w:type="spellEnd"/>
+      <w:r>
+        <w:t xml:space="preserve"> :</w:t>
+      </w:r>
+      <w:proofErr w:type="gramEnd"/>
+      <w:r>
+        <w:t xml:space="preserve"> This folder is created to redesign/enhance the </w:t>
+      </w:r>
+      <w:proofErr w:type="spellStart"/>
+      <w:r>
+        <w:t>nunit</w:t>
+      </w:r>
+      <w:proofErr w:type="spellEnd"/>
+      <w:r>
+        <w:t xml:space="preserve"> features for reporting purposes and redefine the behavior or different attributes. For Example. Instead of using </w:t>
+      </w:r>
+      <w:r>
+        <w:rPr>
+          <w:b/>
+        </w:rPr>
+        <w:t>[Test</w:t>
+      </w:r>
+      <w:r>
+        <w:t xml:space="preserve">] attribute, a custom attribute </w:t>
+      </w:r>
+      <w:r>
+        <w:rPr>
+          <w:b/>
+        </w:rPr>
+        <w:t>[Regression]</w:t>
+      </w:r>
+      <w:r>
+        <w:t xml:space="preserve"> </w:t>
+      </w:r>
+      <w:r>
+        <w:t xml:space="preserve">or </w:t>
+      </w:r>
+      <w:r>
+        <w:rPr>
+          <w:b/>
+        </w:rPr>
+        <w:t>[</w:t>
+      </w:r>
+      <w:proofErr w:type="spellStart"/>
+      <w:r>
+        <w:rPr>
+          <w:b/>
+        </w:rPr>
+        <w:t>NotReady</w:t>
+      </w:r>
+      <w:proofErr w:type="spellEnd"/>
+      <w:r>
+        <w:rPr>
+          <w:b/>
+        </w:rPr>
+        <w:t>]</w:t>
+      </w:r>
+      <w:r>
+        <w:t xml:space="preserve"> are created. When any project is built, </w:t>
+      </w:r>
+      <w:proofErr w:type="spellStart"/>
+      <w:r>
+        <w:t>NUnit</w:t>
+      </w:r>
+      <w:proofErr w:type="spellEnd"/>
+      <w:r>
+        <w:t xml:space="preserve">- Listener starts to look for </w:t>
+      </w:r>
+      <w:proofErr w:type="spellStart"/>
+      <w:r>
+        <w:rPr>
+          <w:b/>
+        </w:rPr>
+        <w:t>nunit.nuget.addins</w:t>
+      </w:r>
+      <w:proofErr w:type="spellEnd"/>
+      <w:r>
+        <w:t xml:space="preserve"> </w:t>
+      </w:r>
+      <w:proofErr w:type="spellStart"/>
+      <w:r>
+        <w:t>addins</w:t>
+      </w:r>
+      <w:proofErr w:type="spellEnd"/>
+      <w:r>
+        <w:t xml:space="preserve"> file to </w:t>
+      </w:r>
+      <w:r>
+        <w:t>identify the tests to execute.</w:t>
+      </w:r>
+    </w:p>
+    <w:p>
+      <w:pPr>
+        <w:pStyle w:val="ListParagraph"/>
+        <w:ind w:left="1080"/>
+      </w:pPr>
+    </w:p>
+    <w:p>
+      <w:pPr>
+        <w:pStyle w:val="ListParagraph"/>
+        <w:ind w:left="1080"/>
+      </w:pPr>
+      <w:proofErr w:type="spellStart"/>
+      <w:r>
+        <w:t>Addins</w:t>
+      </w:r>
+      <w:proofErr w:type="spellEnd"/>
+      <w:r>
+        <w:t xml:space="preserve"> Folder further contains 2 sub-folders</w:t>
+      </w:r>
+    </w:p>
+    <w:p>
+      <w:pPr>
+        <w:pStyle w:val="ListParagraph"/>
+        <w:numPr>
+          <w:ilvl w:val="0"/>
+          <w:numId w:val="6"/>
+        </w:numPr>
+      </w:pPr>
+      <w:r>
+        <w:t>Attributes</w:t>
+      </w:r>
+      <w:r>
+        <w:t xml:space="preserve">: to create any custom </w:t>
+      </w:r>
+      <w:proofErr w:type="spellStart"/>
+      <w:r>
+        <w:t>NUnit</w:t>
+      </w:r>
+      <w:proofErr w:type="spellEnd"/>
+      <w:r>
+        <w:t xml:space="preserve"> Attributes like Regression </w:t>
+      </w:r>
+      <w:proofErr w:type="spellStart"/>
+      <w:r>
+        <w:t>Attibute</w:t>
+      </w:r>
+      <w:proofErr w:type="spellEnd"/>
+      <w:r>
+        <w:t xml:space="preserve"> and </w:t>
+      </w:r>
+      <w:proofErr w:type="spellStart"/>
+      <w:r>
+        <w:t>NotReady</w:t>
+      </w:r>
+      <w:proofErr w:type="spellEnd"/>
+      <w:r>
+        <w:t xml:space="preserve"> Attribute. These attributes are created to give more meaningful looking tag to each test</w:t>
+      </w:r>
+    </w:p>
+    <w:p>
+      <w:pPr>
+        <w:pStyle w:val="ListParagraph"/>
+        <w:numPr>
+          <w:ilvl w:val="0"/>
+          <w:numId w:val="6"/>
+        </w:numPr>
+      </w:pPr>
+      <w:proofErr w:type="gramStart"/>
+      <w:r>
+        <w:t>E</w:t>
+      </w:r>
+      <w:r>
+        <w:t>xtension</w:t>
+      </w:r>
+      <w:r>
+        <w:t xml:space="preserve"> :</w:t>
+      </w:r>
+      <w:proofErr w:type="gramEnd"/>
+      <w:r>
+        <w:t xml:space="preserve"> this folder is created to hold any extension methods.</w:t>
+      </w:r>
+    </w:p>
+    <w:p/>
+    <w:p>
+      <w:pPr>
+        <w:pStyle w:val="ListParagraph"/>
+        <w:ind w:left="1080"/>
+      </w:pPr>
+    </w:p>
+    <w:p>
+      <w:pPr>
+        <w:ind w:left="720"/>
+      </w:pPr>
+      <w:proofErr w:type="spellStart"/>
+      <w:r>
+        <w:t>TestDataSuite</w:t>
+      </w:r>
+      <w:r>
+        <w:t>.cs</w:t>
+      </w:r>
+      <w:proofErr w:type="spellEnd"/>
+      <w:r>
+        <w:t xml:space="preserve">: Designed to redefine the way that </w:t>
+      </w:r>
+      <w:proofErr w:type="spellStart"/>
+      <w:r>
+        <w:t>NUnit</w:t>
+      </w:r>
+      <w:proofErr w:type="spellEnd"/>
+      <w:r>
+        <w:t xml:space="preserve"> finds, and executes the tests. For Example: instead of using [Test] to identify a test method we have created </w:t>
+      </w:r>
+      <w:proofErr w:type="spellStart"/>
+      <w:r>
+        <w:t>customAtt</w:t>
+      </w:r>
+      <w:r>
+        <w:t>r</w:t>
+      </w:r>
+      <w:r>
+        <w:t>ibute</w:t>
+      </w:r>
+      <w:proofErr w:type="spellEnd"/>
+      <w:r>
+        <w:t xml:space="preserve"> [Regression] which will help identify the test method.</w:t>
+      </w:r>
+    </w:p>
+    <w:p>
+      <w:pPr>
+        <w:ind w:left="720"/>
+      </w:pPr>
+      <w:proofErr w:type="spellStart"/>
+      <w:r>
+        <w:t>N</w:t>
+      </w:r>
+      <w:r>
+        <w:t>UnitTestBuilder</w:t>
+      </w:r>
+      <w:r>
+        <w:t>.cs</w:t>
+      </w:r>
+      <w:proofErr w:type="spellEnd"/>
+      <w:r>
+        <w:t>: Designed to redefine how test attribute behaves. This helps to dynamically build the tests based on the data which is not known at compile time like directory location etc.</w:t>
+      </w:r>
+    </w:p>
+    <w:p>
+      <w:pPr>
+        <w:ind w:left="720"/>
+      </w:pPr>
+      <w:proofErr w:type="spellStart"/>
+      <w:r>
+        <w:t>WalmartTestMethod</w:t>
+      </w:r>
+      <w:proofErr w:type="spellEnd"/>
+    </w:p>
+    <w:p>
+      <w:pPr>
+        <w:ind w:left="720"/>
+      </w:pPr>
+    </w:p>
+    <w:p>
+      <w:pPr>
+        <w:ind w:left="720"/>
+      </w:pPr>
+      <w:proofErr w:type="spellStart"/>
+      <w:r>
+        <w:t>NUnitListenerAddin</w:t>
+      </w:r>
+      <w:r>
+        <w:t>.cs</w:t>
+      </w:r>
+      <w:proofErr w:type="spellEnd"/>
+      <w:proofErr w:type="gramStart"/>
+      <w:r>
+        <w:t>::</w:t>
+      </w:r>
+      <w:proofErr w:type="gramEnd"/>
+      <w:r>
+        <w:t xml:space="preserve"> this </w:t>
+      </w:r>
+      <w:r>
+        <w:t xml:space="preserve">is </w:t>
+      </w:r>
+      <w:r>
+        <w:t xml:space="preserve">class </w:t>
+      </w:r>
+      <w:r>
+        <w:t xml:space="preserve">which </w:t>
+      </w:r>
+      <w:proofErr w:type="spellStart"/>
+      <w:r>
+        <w:t>Nunit</w:t>
+      </w:r>
+      <w:proofErr w:type="spellEnd"/>
+      <w:r>
+        <w:t xml:space="preserve"> looks for in order to find any extension attributes created</w:t>
+      </w:r>
+    </w:p>
+    <w:p>
+      <w:pPr>
+        <w:ind w:left="720"/>
+      </w:pPr>
+    </w:p>
+    <w:p>
+      <w:pPr>
+        <w:ind w:left="720"/>
+        <w:rPr>
+          <w:b/>
+          <w:sz w:val="28"/>
+          <w:u w:val="single"/>
+        </w:rPr>
+      </w:pPr>
+      <w:r>
+        <w:rPr>
+          <w:b/>
+          <w:sz w:val="28"/>
+          <w:u w:val="single"/>
+        </w:rPr>
+        <w:t>Reporting</w:t>
+      </w:r>
+      <w:proofErr w:type="gramStart"/>
+      <w:r>
+        <w:rPr>
+          <w:b/>
+          <w:sz w:val="28"/>
+          <w:u w:val="single"/>
+        </w:rPr>
+        <w:t>::</w:t>
+      </w:r>
+      <w:proofErr w:type="gramEnd"/>
+    </w:p>
+    <w:p>
+      <w:pPr>
+        <w:ind w:left="720"/>
+      </w:pPr>
+      <w:r>
+        <w:t xml:space="preserve">The idea is to use </w:t>
+      </w:r>
+      <w:proofErr w:type="spellStart"/>
+      <w:r>
+        <w:rPr>
+          <w:b/>
+        </w:rPr>
+        <w:t>ReportPo</w:t>
+      </w:r>
+      <w:bookmarkStart w:id="0" w:name="_GoBack"/>
+      <w:bookmarkEnd w:id="0"/>
+      <w:r>
+        <w:rPr>
+          <w:b/>
+        </w:rPr>
+        <w:t>rtal</w:t>
+      </w:r>
+      <w:proofErr w:type="spellEnd"/>
+      <w:r>
+        <w:t xml:space="preserve"> for creating interactive, real-time analysis and rich in user experience test report. Report Portal is easy to integrate with CI/CD Tools like Jenkins or TeamCity. </w:t>
+      </w:r>
+    </w:p>
+    <w:p>
+      <w:pPr>
+        <w:ind w:left="720"/>
+      </w:pPr>
+      <w:r>
+        <w:t>Some of the advantages are as follows:</w:t>
+      </w:r>
+    </w:p>
+    <w:p>
+      <w:pPr>
+        <w:pStyle w:val="ListParagraph"/>
+        <w:numPr>
+          <w:ilvl w:val="0"/>
+          <w:numId w:val="7"/>
+        </w:numPr>
+      </w:pPr>
+      <w:r>
+        <w:t>Interactive reports</w:t>
+      </w:r>
+    </w:p>
+    <w:p>
+      <w:pPr>
+        <w:pStyle w:val="ListParagraph"/>
+        <w:numPr>
+          <w:ilvl w:val="0"/>
+          <w:numId w:val="7"/>
+        </w:numPr>
+      </w:pPr>
+      <w:r>
+        <w:t>Real-time analysis or test scripts</w:t>
+      </w:r>
+    </w:p>
+    <w:p>
+      <w:pPr>
+        <w:pStyle w:val="ListParagraph"/>
+        <w:numPr>
+          <w:ilvl w:val="0"/>
+          <w:numId w:val="7"/>
+        </w:numPr>
+      </w:pPr>
+      <w:r>
+        <w:t>Easy to collaborate with Cloud deployment</w:t>
+      </w:r>
+    </w:p>
+    <w:p>
+      <w:pPr>
+        <w:pStyle w:val="ListParagraph"/>
+        <w:numPr>
+          <w:ilvl w:val="0"/>
+          <w:numId w:val="7"/>
+        </w:numPr>
+      </w:pPr>
+      <w:r>
+        <w:t>Fast traceability of defects</w:t>
+      </w:r>
+    </w:p>
+    <w:p>
+      <w:pPr>
+        <w:pStyle w:val="ListParagraph"/>
+        <w:numPr>
+          <w:ilvl w:val="0"/>
+          <w:numId w:val="7"/>
+        </w:numPr>
+      </w:pPr>
+      <w:r>
+        <w:t>Manage all the report (history and present) at one place.</w:t>
+      </w:r>
+    </w:p>
+    <w:p/>
+    <w:p>
+      <w:r>
+        <w:t xml:space="preserve">Pre-Requites for </w:t>
+      </w:r>
+      <w:proofErr w:type="gramStart"/>
+      <w:r>
+        <w:t>installation  of</w:t>
+      </w:r>
+      <w:proofErr w:type="gramEnd"/>
+      <w:r>
+        <w:t xml:space="preserve"> </w:t>
+      </w:r>
+      <w:proofErr w:type="spellStart"/>
+      <w:r>
+        <w:t>ReportPortal</w:t>
+      </w:r>
+      <w:proofErr w:type="spellEnd"/>
+      <w:r>
+        <w:t xml:space="preserve"> </w:t>
+      </w:r>
+    </w:p>
+    <w:p>
+      <w:pPr>
+        <w:pStyle w:val="ListParagraph"/>
+        <w:numPr>
+          <w:ilvl w:val="0"/>
+          <w:numId w:val="9"/>
+        </w:numPr>
+      </w:pPr>
+      <w:r>
+        <w:t>Docker Engine</w:t>
+      </w:r>
+    </w:p>
+    <w:p>
+      <w:pPr>
+        <w:pStyle w:val="ListParagraph"/>
+        <w:numPr>
+          <w:ilvl w:val="0"/>
+          <w:numId w:val="9"/>
+        </w:numPr>
+      </w:pPr>
+      <w:r>
+        <w:t>Linux Virtual Machine</w:t>
+      </w:r>
+    </w:p>
+    <w:p>
+      <w:r>
+        <w:t>References:</w:t>
+      </w:r>
+    </w:p>
+    <w:p>
+      <w:pPr>
+        <w:pStyle w:val="ListParagraph"/>
+        <w:numPr>
+          <w:ilvl w:val="0"/>
+          <w:numId w:val="8"/>
+        </w:numPr>
+      </w:pPr>
+      <w:hyperlink r:id="rId5" w:history="1">
+        <w:r>
+          <w:rPr>
+            <w:rStyle w:val="Hyperlink"/>
+          </w:rPr>
+          <w:t>https://reportportal.io/</w:t>
+        </w:r>
+      </w:hyperlink>
+    </w:p>
+    <w:p>
+      <w:pPr>
+        <w:pStyle w:val="ListParagraph"/>
+        <w:numPr>
+          <w:ilvl w:val="0"/>
+          <w:numId w:val="8"/>
+        </w:numPr>
+      </w:pPr>
+      <w:hyperlink r:id="rId6" w:history="1">
+        <w:r>
+          <w:rPr>
+            <w:rStyle w:val="Hyperlink"/>
+          </w:rPr>
+          <w:t>https://www.red-gate.com/simple-talk/dotnet/.net-tools/testing-times-ahead-extending-nunit/</w:t>
+        </w:r>
+      </w:hyperlink>
+    </w:p>
+    <w:p>
+      <w:pPr>
+        <w:pStyle w:val="ListParagraph"/>
+        <w:numPr>
+          <w:ilvl w:val="0"/>
+          <w:numId w:val="8"/>
+        </w:numPr>
+      </w:pPr>
+    </w:p>
+    <w:p/>
     <w:sectPr>
       <w:pgSz w:w="12240" w:h="15840"/>
-      <w:pgMar w:top="1440" w:right="1440" w:bottom="1440" w:left="1440" w:header="720" w:footer="720" w:gutter="0"/>
+      <w:pgMar w:top="360" w:right="990" w:bottom="360" w:left="1440" w:header="720" w:footer="720" w:gutter="0"/>
       <w:cols w:space="720"/>
       <w:docGrid w:linePitch="360"/>
     </w:sectPr>
@@ -102,6 +1009,95 @@
 <file path=word/numbering.xml><?xml version="1.0" encoding="utf-8"?>
 <w:numbering xmlns:wpc="http://schemas.microsoft.com/office/word/2010/wordprocessingCanvas" xmlns:mc="http://schemas.openxmlformats.org/markup-compatibility/2006" xmlns:o="urn:schemas-microsoft-com:office:office" xmlns:r="http://schemas.openxmlformats.org/officeDocument/2006/relationships" xmlns:m="http://schemas.openxmlformats.org/officeDocument/2006/math" xmlns:v="urn:schemas-microsoft-com:vml" xmlns:wp14="http://schemas.microsoft.com/office/word/2010/wordprocessingDrawing" xmlns:wp="http://schemas.openxmlformats.org/drawingml/2006/wordprocessingDrawing" xmlns:w10="urn:schemas-microsoft-com:office:word" xmlns:w="http://schemas.openxmlformats.org/wordprocessingml/2006/main" xmlns:w14="http://schemas.microsoft.com/office/word/2010/wordml" xmlns:w15="http://schemas.microsoft.com/office/word/2012/wordml" xmlns:wpg="http://schemas.microsoft.com/office/word/2010/wordprocessingGroup" xmlns:wpi="http://schemas.microsoft.com/office/word/2010/wordprocessingInk" xmlns:wne="http://schemas.microsoft.com/office/word/2006/wordml" xmlns:wps="http://schemas.microsoft.com/office/word/2010/wordprocessingShape" mc:Ignorable="w14 w15 wp14">
   <w:abstractNum w:abstractNumId="0" w15:restartNumberingAfterBreak="0">
+    <w:nsid w:val="00B729C1"/>
+    <w:multiLevelType w:val="hybridMultilevel"/>
+    <w:tmpl w:val="730E4A84"/>
+    <w:lvl w:ilvl="0" w:tplc="F656D4A6">
+      <w:start w:val="1"/>
+      <w:numFmt w:val="decimal"/>
+      <w:lvlText w:val="%1-"/>
+      <w:lvlJc w:val="left"/>
+      <w:pPr>
+        <w:ind w:left="720" w:hanging="360"/>
+      </w:pPr>
+      <w:rPr>
+        <w:rFonts w:hint="default"/>
+      </w:rPr>
+    </w:lvl>
+    <w:lvl w:ilvl="1" w:tplc="04090019" w:tentative="1">
+      <w:start w:val="1"/>
+      <w:numFmt w:val="lowerLetter"/>
+      <w:lvlText w:val="%2."/>
+      <w:lvlJc w:val="left"/>
+      <w:pPr>
+        <w:ind w:left="1440" w:hanging="360"/>
+      </w:pPr>
+    </w:lvl>
+    <w:lvl w:ilvl="2" w:tplc="0409001B" w:tentative="1">
+      <w:start w:val="1"/>
+      <w:numFmt w:val="lowerRoman"/>
+      <w:lvlText w:val="%3."/>
+      <w:lvlJc w:val="right"/>
+      <w:pPr>
+        <w:ind w:left="2160" w:hanging="180"/>
+      </w:pPr>
+    </w:lvl>
+    <w:lvl w:ilvl="3" w:tplc="0409000F" w:tentative="1">
+      <w:start w:val="1"/>
+      <w:numFmt w:val="decimal"/>
+      <w:lvlText w:val="%4."/>
+      <w:lvlJc w:val="left"/>
+      <w:pPr>
+        <w:ind w:left="2880" w:hanging="360"/>
+      </w:pPr>
+    </w:lvl>
+    <w:lvl w:ilvl="4" w:tplc="04090019" w:tentative="1">
+      <w:start w:val="1"/>
+      <w:numFmt w:val="lowerLetter"/>
+      <w:lvlText w:val="%5."/>
+      <w:lvlJc w:val="left"/>
+      <w:pPr>
+        <w:ind w:left="3600" w:hanging="360"/>
+      </w:pPr>
+    </w:lvl>
+    <w:lvl w:ilvl="5" w:tplc="0409001B" w:tentative="1">
+      <w:start w:val="1"/>
+      <w:numFmt w:val="lowerRoman"/>
+      <w:lvlText w:val="%6."/>
+      <w:lvlJc w:val="right"/>
+      <w:pPr>
+        <w:ind w:left="4320" w:hanging="180"/>
+      </w:pPr>
+    </w:lvl>
+    <w:lvl w:ilvl="6" w:tplc="0409000F" w:tentative="1">
+      <w:start w:val="1"/>
+      <w:numFmt w:val="decimal"/>
+      <w:lvlText w:val="%7."/>
+      <w:lvlJc w:val="left"/>
+      <w:pPr>
+        <w:ind w:left="5040" w:hanging="360"/>
+      </w:pPr>
+    </w:lvl>
+    <w:lvl w:ilvl="7" w:tplc="04090019" w:tentative="1">
+      <w:start w:val="1"/>
+      <w:numFmt w:val="lowerLetter"/>
+      <w:lvlText w:val="%8."/>
+      <w:lvlJc w:val="left"/>
+      <w:pPr>
+        <w:ind w:left="5760" w:hanging="360"/>
+      </w:pPr>
+    </w:lvl>
+    <w:lvl w:ilvl="8" w:tplc="0409001B" w:tentative="1">
+      <w:start w:val="1"/>
+      <w:numFmt w:val="lowerRoman"/>
+      <w:lvlText w:val="%9."/>
+      <w:lvlJc w:val="right"/>
+      <w:pPr>
+        <w:ind w:left="6480" w:hanging="180"/>
+      </w:pPr>
+    </w:lvl>
+  </w:abstractNum>
+  <w:abstractNum w:abstractNumId="1" w15:restartNumberingAfterBreak="0">
     <w:nsid w:val="4BFE0430"/>
     <w:multiLevelType w:val="hybridMultilevel"/>
     <w:tmpl w:val="43E8ACC2"/>
@@ -190,7 +1186,655 @@
       </w:pPr>
     </w:lvl>
   </w:abstractNum>
+  <w:abstractNum w:abstractNumId="2" w15:restartNumberingAfterBreak="0">
+    <w:nsid w:val="5B5F153D"/>
+    <w:multiLevelType w:val="hybridMultilevel"/>
+    <w:tmpl w:val="418C1FBC"/>
+    <w:lvl w:ilvl="0" w:tplc="E7C87342">
+      <w:start w:val="1"/>
+      <w:numFmt w:val="lowerRoman"/>
+      <w:lvlText w:val="%1&gt;"/>
+      <w:lvlJc w:val="left"/>
+      <w:pPr>
+        <w:ind w:left="1848" w:hanging="720"/>
+      </w:pPr>
+      <w:rPr>
+        <w:rFonts w:hint="default"/>
+      </w:rPr>
+    </w:lvl>
+    <w:lvl w:ilvl="1" w:tplc="04090019" w:tentative="1">
+      <w:start w:val="1"/>
+      <w:numFmt w:val="lowerLetter"/>
+      <w:lvlText w:val="%2."/>
+      <w:lvlJc w:val="left"/>
+      <w:pPr>
+        <w:ind w:left="2208" w:hanging="360"/>
+      </w:pPr>
+    </w:lvl>
+    <w:lvl w:ilvl="2" w:tplc="0409001B" w:tentative="1">
+      <w:start w:val="1"/>
+      <w:numFmt w:val="lowerRoman"/>
+      <w:lvlText w:val="%3."/>
+      <w:lvlJc w:val="right"/>
+      <w:pPr>
+        <w:ind w:left="2928" w:hanging="180"/>
+      </w:pPr>
+    </w:lvl>
+    <w:lvl w:ilvl="3" w:tplc="0409000F" w:tentative="1">
+      <w:start w:val="1"/>
+      <w:numFmt w:val="decimal"/>
+      <w:lvlText w:val="%4."/>
+      <w:lvlJc w:val="left"/>
+      <w:pPr>
+        <w:ind w:left="3648" w:hanging="360"/>
+      </w:pPr>
+    </w:lvl>
+    <w:lvl w:ilvl="4" w:tplc="04090019" w:tentative="1">
+      <w:start w:val="1"/>
+      <w:numFmt w:val="lowerLetter"/>
+      <w:lvlText w:val="%5."/>
+      <w:lvlJc w:val="left"/>
+      <w:pPr>
+        <w:ind w:left="4368" w:hanging="360"/>
+      </w:pPr>
+    </w:lvl>
+    <w:lvl w:ilvl="5" w:tplc="0409001B" w:tentative="1">
+      <w:start w:val="1"/>
+      <w:numFmt w:val="lowerRoman"/>
+      <w:lvlText w:val="%6."/>
+      <w:lvlJc w:val="right"/>
+      <w:pPr>
+        <w:ind w:left="5088" w:hanging="180"/>
+      </w:pPr>
+    </w:lvl>
+    <w:lvl w:ilvl="6" w:tplc="0409000F" w:tentative="1">
+      <w:start w:val="1"/>
+      <w:numFmt w:val="decimal"/>
+      <w:lvlText w:val="%7."/>
+      <w:lvlJc w:val="left"/>
+      <w:pPr>
+        <w:ind w:left="5808" w:hanging="360"/>
+      </w:pPr>
+    </w:lvl>
+    <w:lvl w:ilvl="7" w:tplc="04090019" w:tentative="1">
+      <w:start w:val="1"/>
+      <w:numFmt w:val="lowerLetter"/>
+      <w:lvlText w:val="%8."/>
+      <w:lvlJc w:val="left"/>
+      <w:pPr>
+        <w:ind w:left="6528" w:hanging="360"/>
+      </w:pPr>
+    </w:lvl>
+    <w:lvl w:ilvl="8" w:tplc="0409001B" w:tentative="1">
+      <w:start w:val="1"/>
+      <w:numFmt w:val="lowerRoman"/>
+      <w:lvlText w:val="%9."/>
+      <w:lvlJc w:val="right"/>
+      <w:pPr>
+        <w:ind w:left="7248" w:hanging="180"/>
+      </w:pPr>
+    </w:lvl>
+  </w:abstractNum>
+  <w:abstractNum w:abstractNumId="3" w15:restartNumberingAfterBreak="0">
+    <w:nsid w:val="5CC82DA6"/>
+    <w:multiLevelType w:val="hybridMultilevel"/>
+    <w:tmpl w:val="8FBCB990"/>
+    <w:lvl w:ilvl="0" w:tplc="F95CD164">
+      <w:start w:val="1"/>
+      <w:numFmt w:val="decimal"/>
+      <w:lvlText w:val="%1-"/>
+      <w:lvlJc w:val="left"/>
+      <w:pPr>
+        <w:ind w:left="720" w:hanging="360"/>
+      </w:pPr>
+      <w:rPr>
+        <w:rFonts w:hint="default"/>
+      </w:rPr>
+    </w:lvl>
+    <w:lvl w:ilvl="1" w:tplc="04090019" w:tentative="1">
+      <w:start w:val="1"/>
+      <w:numFmt w:val="lowerLetter"/>
+      <w:lvlText w:val="%2."/>
+      <w:lvlJc w:val="left"/>
+      <w:pPr>
+        <w:ind w:left="1440" w:hanging="360"/>
+      </w:pPr>
+    </w:lvl>
+    <w:lvl w:ilvl="2" w:tplc="0409001B" w:tentative="1">
+      <w:start w:val="1"/>
+      <w:numFmt w:val="lowerRoman"/>
+      <w:lvlText w:val="%3."/>
+      <w:lvlJc w:val="right"/>
+      <w:pPr>
+        <w:ind w:left="2160" w:hanging="180"/>
+      </w:pPr>
+    </w:lvl>
+    <w:lvl w:ilvl="3" w:tplc="0409000F" w:tentative="1">
+      <w:start w:val="1"/>
+      <w:numFmt w:val="decimal"/>
+      <w:lvlText w:val="%4."/>
+      <w:lvlJc w:val="left"/>
+      <w:pPr>
+        <w:ind w:left="2880" w:hanging="360"/>
+      </w:pPr>
+    </w:lvl>
+    <w:lvl w:ilvl="4" w:tplc="04090019" w:tentative="1">
+      <w:start w:val="1"/>
+      <w:numFmt w:val="lowerLetter"/>
+      <w:lvlText w:val="%5."/>
+      <w:lvlJc w:val="left"/>
+      <w:pPr>
+        <w:ind w:left="3600" w:hanging="360"/>
+      </w:pPr>
+    </w:lvl>
+    <w:lvl w:ilvl="5" w:tplc="0409001B" w:tentative="1">
+      <w:start w:val="1"/>
+      <w:numFmt w:val="lowerRoman"/>
+      <w:lvlText w:val="%6."/>
+      <w:lvlJc w:val="right"/>
+      <w:pPr>
+        <w:ind w:left="4320" w:hanging="180"/>
+      </w:pPr>
+    </w:lvl>
+    <w:lvl w:ilvl="6" w:tplc="0409000F" w:tentative="1">
+      <w:start w:val="1"/>
+      <w:numFmt w:val="decimal"/>
+      <w:lvlText w:val="%7."/>
+      <w:lvlJc w:val="left"/>
+      <w:pPr>
+        <w:ind w:left="5040" w:hanging="360"/>
+      </w:pPr>
+    </w:lvl>
+    <w:lvl w:ilvl="7" w:tplc="04090019" w:tentative="1">
+      <w:start w:val="1"/>
+      <w:numFmt w:val="lowerLetter"/>
+      <w:lvlText w:val="%8."/>
+      <w:lvlJc w:val="left"/>
+      <w:pPr>
+        <w:ind w:left="5760" w:hanging="360"/>
+      </w:pPr>
+    </w:lvl>
+    <w:lvl w:ilvl="8" w:tplc="0409001B" w:tentative="1">
+      <w:start w:val="1"/>
+      <w:numFmt w:val="lowerRoman"/>
+      <w:lvlText w:val="%9."/>
+      <w:lvlJc w:val="right"/>
+      <w:pPr>
+        <w:ind w:left="6480" w:hanging="180"/>
+      </w:pPr>
+    </w:lvl>
+  </w:abstractNum>
+  <w:abstractNum w:abstractNumId="4" w15:restartNumberingAfterBreak="0">
+    <w:nsid w:val="6472360F"/>
+    <w:multiLevelType w:val="hybridMultilevel"/>
+    <w:tmpl w:val="C910FC64"/>
+    <w:lvl w:ilvl="0" w:tplc="A0846B24">
+      <w:start w:val="1"/>
+      <w:numFmt w:val="decimal"/>
+      <w:lvlText w:val="%1-"/>
+      <w:lvlJc w:val="left"/>
+      <w:pPr>
+        <w:ind w:left="1080" w:hanging="360"/>
+      </w:pPr>
+      <w:rPr>
+        <w:rFonts w:hint="default"/>
+      </w:rPr>
+    </w:lvl>
+    <w:lvl w:ilvl="1" w:tplc="04090019" w:tentative="1">
+      <w:start w:val="1"/>
+      <w:numFmt w:val="lowerLetter"/>
+      <w:lvlText w:val="%2."/>
+      <w:lvlJc w:val="left"/>
+      <w:pPr>
+        <w:ind w:left="1800" w:hanging="360"/>
+      </w:pPr>
+    </w:lvl>
+    <w:lvl w:ilvl="2" w:tplc="0409001B" w:tentative="1">
+      <w:start w:val="1"/>
+      <w:numFmt w:val="lowerRoman"/>
+      <w:lvlText w:val="%3."/>
+      <w:lvlJc w:val="right"/>
+      <w:pPr>
+        <w:ind w:left="2520" w:hanging="180"/>
+      </w:pPr>
+    </w:lvl>
+    <w:lvl w:ilvl="3" w:tplc="0409000F" w:tentative="1">
+      <w:start w:val="1"/>
+      <w:numFmt w:val="decimal"/>
+      <w:lvlText w:val="%4."/>
+      <w:lvlJc w:val="left"/>
+      <w:pPr>
+        <w:ind w:left="3240" w:hanging="360"/>
+      </w:pPr>
+    </w:lvl>
+    <w:lvl w:ilvl="4" w:tplc="04090019" w:tentative="1">
+      <w:start w:val="1"/>
+      <w:numFmt w:val="lowerLetter"/>
+      <w:lvlText w:val="%5."/>
+      <w:lvlJc w:val="left"/>
+      <w:pPr>
+        <w:ind w:left="3960" w:hanging="360"/>
+      </w:pPr>
+    </w:lvl>
+    <w:lvl w:ilvl="5" w:tplc="0409001B" w:tentative="1">
+      <w:start w:val="1"/>
+      <w:numFmt w:val="lowerRoman"/>
+      <w:lvlText w:val="%6."/>
+      <w:lvlJc w:val="right"/>
+      <w:pPr>
+        <w:ind w:left="4680" w:hanging="180"/>
+      </w:pPr>
+    </w:lvl>
+    <w:lvl w:ilvl="6" w:tplc="0409000F" w:tentative="1">
+      <w:start w:val="1"/>
+      <w:numFmt w:val="decimal"/>
+      <w:lvlText w:val="%7."/>
+      <w:lvlJc w:val="left"/>
+      <w:pPr>
+        <w:ind w:left="5400" w:hanging="360"/>
+      </w:pPr>
+    </w:lvl>
+    <w:lvl w:ilvl="7" w:tplc="04090019" w:tentative="1">
+      <w:start w:val="1"/>
+      <w:numFmt w:val="lowerLetter"/>
+      <w:lvlText w:val="%8."/>
+      <w:lvlJc w:val="left"/>
+      <w:pPr>
+        <w:ind w:left="6120" w:hanging="360"/>
+      </w:pPr>
+    </w:lvl>
+    <w:lvl w:ilvl="8" w:tplc="0409001B" w:tentative="1">
+      <w:start w:val="1"/>
+      <w:numFmt w:val="lowerRoman"/>
+      <w:lvlText w:val="%9."/>
+      <w:lvlJc w:val="right"/>
+      <w:pPr>
+        <w:ind w:left="6840" w:hanging="180"/>
+      </w:pPr>
+    </w:lvl>
+  </w:abstractNum>
+  <w:abstractNum w:abstractNumId="5" w15:restartNumberingAfterBreak="0">
+    <w:nsid w:val="66382E6E"/>
+    <w:multiLevelType w:val="hybridMultilevel"/>
+    <w:tmpl w:val="71F06FF0"/>
+    <w:lvl w:ilvl="0" w:tplc="3404DEFE">
+      <w:start w:val="1"/>
+      <w:numFmt w:val="lowerRoman"/>
+      <w:lvlText w:val="%1&gt;"/>
+      <w:lvlJc w:val="left"/>
+      <w:pPr>
+        <w:ind w:left="2052" w:hanging="720"/>
+      </w:pPr>
+      <w:rPr>
+        <w:rFonts w:hint="default"/>
+      </w:rPr>
+    </w:lvl>
+    <w:lvl w:ilvl="1" w:tplc="04090019" w:tentative="1">
+      <w:start w:val="1"/>
+      <w:numFmt w:val="lowerLetter"/>
+      <w:lvlText w:val="%2."/>
+      <w:lvlJc w:val="left"/>
+      <w:pPr>
+        <w:ind w:left="2412" w:hanging="360"/>
+      </w:pPr>
+    </w:lvl>
+    <w:lvl w:ilvl="2" w:tplc="0409001B" w:tentative="1">
+      <w:start w:val="1"/>
+      <w:numFmt w:val="lowerRoman"/>
+      <w:lvlText w:val="%3."/>
+      <w:lvlJc w:val="right"/>
+      <w:pPr>
+        <w:ind w:left="3132" w:hanging="180"/>
+      </w:pPr>
+    </w:lvl>
+    <w:lvl w:ilvl="3" w:tplc="0409000F" w:tentative="1">
+      <w:start w:val="1"/>
+      <w:numFmt w:val="decimal"/>
+      <w:lvlText w:val="%4."/>
+      <w:lvlJc w:val="left"/>
+      <w:pPr>
+        <w:ind w:left="3852" w:hanging="360"/>
+      </w:pPr>
+    </w:lvl>
+    <w:lvl w:ilvl="4" w:tplc="04090019" w:tentative="1">
+      <w:start w:val="1"/>
+      <w:numFmt w:val="lowerLetter"/>
+      <w:lvlText w:val="%5."/>
+      <w:lvlJc w:val="left"/>
+      <w:pPr>
+        <w:ind w:left="4572" w:hanging="360"/>
+      </w:pPr>
+    </w:lvl>
+    <w:lvl w:ilvl="5" w:tplc="0409001B" w:tentative="1">
+      <w:start w:val="1"/>
+      <w:numFmt w:val="lowerRoman"/>
+      <w:lvlText w:val="%6."/>
+      <w:lvlJc w:val="right"/>
+      <w:pPr>
+        <w:ind w:left="5292" w:hanging="180"/>
+      </w:pPr>
+    </w:lvl>
+    <w:lvl w:ilvl="6" w:tplc="0409000F" w:tentative="1">
+      <w:start w:val="1"/>
+      <w:numFmt w:val="decimal"/>
+      <w:lvlText w:val="%7."/>
+      <w:lvlJc w:val="left"/>
+      <w:pPr>
+        <w:ind w:left="6012" w:hanging="360"/>
+      </w:pPr>
+    </w:lvl>
+    <w:lvl w:ilvl="7" w:tplc="04090019" w:tentative="1">
+      <w:start w:val="1"/>
+      <w:numFmt w:val="lowerLetter"/>
+      <w:lvlText w:val="%8."/>
+      <w:lvlJc w:val="left"/>
+      <w:pPr>
+        <w:ind w:left="6732" w:hanging="360"/>
+      </w:pPr>
+    </w:lvl>
+    <w:lvl w:ilvl="8" w:tplc="0409001B" w:tentative="1">
+      <w:start w:val="1"/>
+      <w:numFmt w:val="lowerRoman"/>
+      <w:lvlText w:val="%9."/>
+      <w:lvlJc w:val="right"/>
+      <w:pPr>
+        <w:ind w:left="7452" w:hanging="180"/>
+      </w:pPr>
+    </w:lvl>
+  </w:abstractNum>
+  <w:abstractNum w:abstractNumId="6" w15:restartNumberingAfterBreak="0">
+    <w:nsid w:val="68A01B82"/>
+    <w:multiLevelType w:val="hybridMultilevel"/>
+    <w:tmpl w:val="05AE66EA"/>
+    <w:lvl w:ilvl="0" w:tplc="0812172A">
+      <w:start w:val="1"/>
+      <w:numFmt w:val="decimal"/>
+      <w:lvlText w:val="%1-"/>
+      <w:lvlJc w:val="left"/>
+      <w:pPr>
+        <w:ind w:left="720" w:hanging="360"/>
+      </w:pPr>
+      <w:rPr>
+        <w:rFonts w:hint="default"/>
+        <w:b/>
+      </w:rPr>
+    </w:lvl>
+    <w:lvl w:ilvl="1" w:tplc="04090019" w:tentative="1">
+      <w:start w:val="1"/>
+      <w:numFmt w:val="lowerLetter"/>
+      <w:lvlText w:val="%2."/>
+      <w:lvlJc w:val="left"/>
+      <w:pPr>
+        <w:ind w:left="1440" w:hanging="360"/>
+      </w:pPr>
+    </w:lvl>
+    <w:lvl w:ilvl="2" w:tplc="0409001B" w:tentative="1">
+      <w:start w:val="1"/>
+      <w:numFmt w:val="lowerRoman"/>
+      <w:lvlText w:val="%3."/>
+      <w:lvlJc w:val="right"/>
+      <w:pPr>
+        <w:ind w:left="2160" w:hanging="180"/>
+      </w:pPr>
+    </w:lvl>
+    <w:lvl w:ilvl="3" w:tplc="0409000F" w:tentative="1">
+      <w:start w:val="1"/>
+      <w:numFmt w:val="decimal"/>
+      <w:lvlText w:val="%4."/>
+      <w:lvlJc w:val="left"/>
+      <w:pPr>
+        <w:ind w:left="2880" w:hanging="360"/>
+      </w:pPr>
+    </w:lvl>
+    <w:lvl w:ilvl="4" w:tplc="04090019" w:tentative="1">
+      <w:start w:val="1"/>
+      <w:numFmt w:val="lowerLetter"/>
+      <w:lvlText w:val="%5."/>
+      <w:lvlJc w:val="left"/>
+      <w:pPr>
+        <w:ind w:left="3600" w:hanging="360"/>
+      </w:pPr>
+    </w:lvl>
+    <w:lvl w:ilvl="5" w:tplc="0409001B" w:tentative="1">
+      <w:start w:val="1"/>
+      <w:numFmt w:val="lowerRoman"/>
+      <w:lvlText w:val="%6."/>
+      <w:lvlJc w:val="right"/>
+      <w:pPr>
+        <w:ind w:left="4320" w:hanging="180"/>
+      </w:pPr>
+    </w:lvl>
+    <w:lvl w:ilvl="6" w:tplc="0409000F" w:tentative="1">
+      <w:start w:val="1"/>
+      <w:numFmt w:val="decimal"/>
+      <w:lvlText w:val="%7."/>
+      <w:lvlJc w:val="left"/>
+      <w:pPr>
+        <w:ind w:left="5040" w:hanging="360"/>
+      </w:pPr>
+    </w:lvl>
+    <w:lvl w:ilvl="7" w:tplc="04090019" w:tentative="1">
+      <w:start w:val="1"/>
+      <w:numFmt w:val="lowerLetter"/>
+      <w:lvlText w:val="%8."/>
+      <w:lvlJc w:val="left"/>
+      <w:pPr>
+        <w:ind w:left="5760" w:hanging="360"/>
+      </w:pPr>
+    </w:lvl>
+    <w:lvl w:ilvl="8" w:tplc="0409001B" w:tentative="1">
+      <w:start w:val="1"/>
+      <w:numFmt w:val="lowerRoman"/>
+      <w:lvlText w:val="%9."/>
+      <w:lvlJc w:val="right"/>
+      <w:pPr>
+        <w:ind w:left="6480" w:hanging="180"/>
+      </w:pPr>
+    </w:lvl>
+  </w:abstractNum>
+  <w:abstractNum w:abstractNumId="7" w15:restartNumberingAfterBreak="0">
+    <w:nsid w:val="6CE60AAD"/>
+    <w:multiLevelType w:val="hybridMultilevel"/>
+    <w:tmpl w:val="8EAA85AC"/>
+    <w:lvl w:ilvl="0" w:tplc="01685AFA">
+      <w:start w:val="1"/>
+      <w:numFmt w:val="lowerRoman"/>
+      <w:lvlText w:val="%1."/>
+      <w:lvlJc w:val="left"/>
+      <w:pPr>
+        <w:ind w:left="1800" w:hanging="720"/>
+      </w:pPr>
+      <w:rPr>
+        <w:rFonts w:hint="default"/>
+      </w:rPr>
+    </w:lvl>
+    <w:lvl w:ilvl="1" w:tplc="04090019" w:tentative="1">
+      <w:start w:val="1"/>
+      <w:numFmt w:val="lowerLetter"/>
+      <w:lvlText w:val="%2."/>
+      <w:lvlJc w:val="left"/>
+      <w:pPr>
+        <w:ind w:left="2160" w:hanging="360"/>
+      </w:pPr>
+    </w:lvl>
+    <w:lvl w:ilvl="2" w:tplc="0409001B" w:tentative="1">
+      <w:start w:val="1"/>
+      <w:numFmt w:val="lowerRoman"/>
+      <w:lvlText w:val="%3."/>
+      <w:lvlJc w:val="right"/>
+      <w:pPr>
+        <w:ind w:left="2880" w:hanging="180"/>
+      </w:pPr>
+    </w:lvl>
+    <w:lvl w:ilvl="3" w:tplc="0409000F" w:tentative="1">
+      <w:start w:val="1"/>
+      <w:numFmt w:val="decimal"/>
+      <w:lvlText w:val="%4."/>
+      <w:lvlJc w:val="left"/>
+      <w:pPr>
+        <w:ind w:left="3600" w:hanging="360"/>
+      </w:pPr>
+    </w:lvl>
+    <w:lvl w:ilvl="4" w:tplc="04090019" w:tentative="1">
+      <w:start w:val="1"/>
+      <w:numFmt w:val="lowerLetter"/>
+      <w:lvlText w:val="%5."/>
+      <w:lvlJc w:val="left"/>
+      <w:pPr>
+        <w:ind w:left="4320" w:hanging="360"/>
+      </w:pPr>
+    </w:lvl>
+    <w:lvl w:ilvl="5" w:tplc="0409001B" w:tentative="1">
+      <w:start w:val="1"/>
+      <w:numFmt w:val="lowerRoman"/>
+      <w:lvlText w:val="%6."/>
+      <w:lvlJc w:val="right"/>
+      <w:pPr>
+        <w:ind w:left="5040" w:hanging="180"/>
+      </w:pPr>
+    </w:lvl>
+    <w:lvl w:ilvl="6" w:tplc="0409000F" w:tentative="1">
+      <w:start w:val="1"/>
+      <w:numFmt w:val="decimal"/>
+      <w:lvlText w:val="%7."/>
+      <w:lvlJc w:val="left"/>
+      <w:pPr>
+        <w:ind w:left="5760" w:hanging="360"/>
+      </w:pPr>
+    </w:lvl>
+    <w:lvl w:ilvl="7" w:tplc="04090019" w:tentative="1">
+      <w:start w:val="1"/>
+      <w:numFmt w:val="lowerLetter"/>
+      <w:lvlText w:val="%8."/>
+      <w:lvlJc w:val="left"/>
+      <w:pPr>
+        <w:ind w:left="6480" w:hanging="360"/>
+      </w:pPr>
+    </w:lvl>
+    <w:lvl w:ilvl="8" w:tplc="0409001B" w:tentative="1">
+      <w:start w:val="1"/>
+      <w:numFmt w:val="lowerRoman"/>
+      <w:lvlText w:val="%9."/>
+      <w:lvlJc w:val="right"/>
+      <w:pPr>
+        <w:ind w:left="7200" w:hanging="180"/>
+      </w:pPr>
+    </w:lvl>
+  </w:abstractNum>
+  <w:abstractNum w:abstractNumId="8" w15:restartNumberingAfterBreak="0">
+    <w:nsid w:val="76A5723C"/>
+    <w:multiLevelType w:val="hybridMultilevel"/>
+    <w:tmpl w:val="BAF24A68"/>
+    <w:lvl w:ilvl="0" w:tplc="62A85EE4">
+      <w:start w:val="1"/>
+      <w:numFmt w:val="lowerLetter"/>
+      <w:lvlText w:val="%1."/>
+      <w:lvlJc w:val="left"/>
+      <w:pPr>
+        <w:ind w:left="1080" w:hanging="360"/>
+      </w:pPr>
+      <w:rPr>
+        <w:rFonts w:hint="default"/>
+      </w:rPr>
+    </w:lvl>
+    <w:lvl w:ilvl="1" w:tplc="04090019" w:tentative="1">
+      <w:start w:val="1"/>
+      <w:numFmt w:val="lowerLetter"/>
+      <w:lvlText w:val="%2."/>
+      <w:lvlJc w:val="left"/>
+      <w:pPr>
+        <w:ind w:left="1800" w:hanging="360"/>
+      </w:pPr>
+    </w:lvl>
+    <w:lvl w:ilvl="2" w:tplc="0409001B" w:tentative="1">
+      <w:start w:val="1"/>
+      <w:numFmt w:val="lowerRoman"/>
+      <w:lvlText w:val="%3."/>
+      <w:lvlJc w:val="right"/>
+      <w:pPr>
+        <w:ind w:left="2520" w:hanging="180"/>
+      </w:pPr>
+    </w:lvl>
+    <w:lvl w:ilvl="3" w:tplc="0409000F" w:tentative="1">
+      <w:start w:val="1"/>
+      <w:numFmt w:val="decimal"/>
+      <w:lvlText w:val="%4."/>
+      <w:lvlJc w:val="left"/>
+      <w:pPr>
+        <w:ind w:left="3240" w:hanging="360"/>
+      </w:pPr>
+    </w:lvl>
+    <w:lvl w:ilvl="4" w:tplc="04090019" w:tentative="1">
+      <w:start w:val="1"/>
+      <w:numFmt w:val="lowerLetter"/>
+      <w:lvlText w:val="%5."/>
+      <w:lvlJc w:val="left"/>
+      <w:pPr>
+        <w:ind w:left="3960" w:hanging="360"/>
+      </w:pPr>
+    </w:lvl>
+    <w:lvl w:ilvl="5" w:tplc="0409001B" w:tentative="1">
+      <w:start w:val="1"/>
+      <w:numFmt w:val="lowerRoman"/>
+      <w:lvlText w:val="%6."/>
+      <w:lvlJc w:val="right"/>
+      <w:pPr>
+        <w:ind w:left="4680" w:hanging="180"/>
+      </w:pPr>
+    </w:lvl>
+    <w:lvl w:ilvl="6" w:tplc="0409000F" w:tentative="1">
+      <w:start w:val="1"/>
+      <w:numFmt w:val="decimal"/>
+      <w:lvlText w:val="%7."/>
+      <w:lvlJc w:val="left"/>
+      <w:pPr>
+        <w:ind w:left="5400" w:hanging="360"/>
+      </w:pPr>
+    </w:lvl>
+    <w:lvl w:ilvl="7" w:tplc="04090019" w:tentative="1">
+      <w:start w:val="1"/>
+      <w:numFmt w:val="lowerLetter"/>
+      <w:lvlText w:val="%8."/>
+      <w:lvlJc w:val="left"/>
+      <w:pPr>
+        <w:ind w:left="6120" w:hanging="360"/>
+      </w:pPr>
+    </w:lvl>
+    <w:lvl w:ilvl="8" w:tplc="0409001B" w:tentative="1">
+      <w:start w:val="1"/>
+      <w:numFmt w:val="lowerRoman"/>
+      <w:lvlText w:val="%9."/>
+      <w:lvlJc w:val="right"/>
+      <w:pPr>
+        <w:ind w:left="6840" w:hanging="180"/>
+      </w:pPr>
+    </w:lvl>
+  </w:abstractNum>
   <w:num w:numId="1">
+    <w:abstractNumId w:val="1"/>
+  </w:num>
+  <w:num w:numId="2">
+    <w:abstractNumId w:val="6"/>
+  </w:num>
+  <w:num w:numId="3">
+    <w:abstractNumId w:val="8"/>
+  </w:num>
+  <w:num w:numId="4">
+    <w:abstractNumId w:val="2"/>
+  </w:num>
+  <w:num w:numId="5">
+    <w:abstractNumId w:val="7"/>
+  </w:num>
+  <w:num w:numId="6">
+    <w:abstractNumId w:val="5"/>
+  </w:num>
+  <w:num w:numId="7">
+    <w:abstractNumId w:val="4"/>
+  </w:num>
+  <w:num w:numId="8">
+    <w:abstractNumId w:val="3"/>
+  </w:num>
+  <w:num w:numId="9">
     <w:abstractNumId w:val="0"/>
   </w:num>
 </w:numbering>
@@ -628,6 +2272,18 @@
       <w:contextualSpacing/>
     </w:pPr>
   </w:style>
+  <w:style w:type="character" w:styleId="Hyperlink">
+    <w:name w:val="Hyperlink"/>
+    <w:basedOn w:val="DefaultParagraphFont"/>
+    <w:uiPriority w:val="99"/>
+    <w:semiHidden/>
+    <w:unhideWhenUsed/>
+    <w:rsid w:val="00FF5A78"/>
+    <w:rPr>
+      <w:color w:val="0000FF"/>
+      <w:u w:val="single"/>
+    </w:rPr>
+  </w:style>
 </w:styles>
 </file>
 

</xml_diff>